<commit_message>
outputs found path (EC).
</commit_message>
<xml_diff>
--- a/Lab8/CS372 Lab8 - report.docx
+++ b/Lab8/CS372 Lab8 - report.docx
@@ -11,137 +11,305 @@
           <w:szCs w:val="24"/>
         </w:rPr>
       </w:pPr>
+      <w:r>
+        <w:rPr>
+          <w:rFonts w:ascii="Times New Roman" w:hAnsi="Times New Roman" w:cs="Times New Roman"/>
+          <w:sz w:val="24"/>
+          <w:szCs w:val="24"/>
+        </w:rPr>
+        <w:t>August Sandoval</w:t>
+      </w:r>
+    </w:p>
+    <w:p>
+      <w:pPr>
+        <w:rPr>
+          <w:rFonts w:ascii="Times New Roman" w:hAnsi="Times New Roman" w:cs="Times New Roman"/>
+          <w:sz w:val="24"/>
+          <w:szCs w:val="24"/>
+        </w:rPr>
+      </w:pPr>
+      <w:r>
+        <w:rPr>
+          <w:rFonts w:ascii="Times New Roman" w:hAnsi="Times New Roman" w:cs="Times New Roman"/>
+          <w:sz w:val="24"/>
+          <w:szCs w:val="24"/>
+        </w:rPr>
+        <w:t xml:space="preserve">1.The motivation is to create </w:t>
+      </w:r>
+      <w:proofErr w:type="gramStart"/>
+      <w:r>
+        <w:rPr>
+          <w:rFonts w:ascii="Times New Roman" w:hAnsi="Times New Roman" w:cs="Times New Roman"/>
+          <w:sz w:val="24"/>
+          <w:szCs w:val="24"/>
+        </w:rPr>
+        <w:t>a</w:t>
+      </w:r>
+      <w:proofErr w:type="gramEnd"/>
+      <w:r>
+        <w:rPr>
+          <w:rFonts w:ascii="Times New Roman" w:hAnsi="Times New Roman" w:cs="Times New Roman"/>
+          <w:sz w:val="24"/>
+          <w:szCs w:val="24"/>
+        </w:rPr>
+        <w:t xml:space="preserve"> implantation of </w:t>
+      </w:r>
+      <w:proofErr w:type="spellStart"/>
+      <w:r>
+        <w:rPr>
+          <w:rFonts w:ascii="Times New Roman" w:hAnsi="Times New Roman" w:cs="Times New Roman"/>
+          <w:sz w:val="24"/>
+          <w:szCs w:val="24"/>
+        </w:rPr>
+        <w:t>dijkstra’s</w:t>
+      </w:r>
+      <w:proofErr w:type="spellEnd"/>
+      <w:r>
+        <w:rPr>
+          <w:rFonts w:ascii="Times New Roman" w:hAnsi="Times New Roman" w:cs="Times New Roman"/>
+          <w:sz w:val="24"/>
+          <w:szCs w:val="24"/>
+        </w:rPr>
+        <w:t xml:space="preserve"> algorithm and us it on a practical setting such as on a map. Using a linked list representation of a heap and a regular heap priority queue.</w:t>
+      </w:r>
+    </w:p>
+    <w:p>
+      <w:pPr>
+        <w:rPr>
+          <w:rFonts w:ascii="Times New Roman" w:hAnsi="Times New Roman" w:cs="Times New Roman"/>
+          <w:sz w:val="24"/>
+          <w:szCs w:val="24"/>
+        </w:rPr>
+      </w:pPr>
+      <w:r>
+        <w:rPr>
+          <w:rFonts w:ascii="Times New Roman" w:hAnsi="Times New Roman" w:cs="Times New Roman"/>
+          <w:sz w:val="24"/>
+          <w:szCs w:val="24"/>
+        </w:rPr>
+        <w:t xml:space="preserve">2. How I implemented the remove-min and decrease-key operation for the list is treat the list like </w:t>
+      </w:r>
+      <w:proofErr w:type="gramStart"/>
+      <w:r>
+        <w:rPr>
+          <w:rFonts w:ascii="Times New Roman" w:hAnsi="Times New Roman" w:cs="Times New Roman"/>
+          <w:sz w:val="24"/>
+          <w:szCs w:val="24"/>
+        </w:rPr>
+        <w:t>a</w:t>
+      </w:r>
+      <w:proofErr w:type="gramEnd"/>
+      <w:r>
+        <w:rPr>
+          <w:rFonts w:ascii="Times New Roman" w:hAnsi="Times New Roman" w:cs="Times New Roman"/>
+          <w:sz w:val="24"/>
+          <w:szCs w:val="24"/>
+        </w:rPr>
+        <w:t xml:space="preserve"> array or vector and sift the nodes in to place</w:t>
+      </w:r>
+      <w:r>
+        <w:rPr>
+          <w:rFonts w:ascii="Times New Roman" w:hAnsi="Times New Roman" w:cs="Times New Roman"/>
+          <w:sz w:val="24"/>
+          <w:szCs w:val="24"/>
+        </w:rPr>
+        <w:t xml:space="preserve">, by using iterators since in linked list I cannot directly access </w:t>
+      </w:r>
+      <w:proofErr w:type="spellStart"/>
+      <w:r>
+        <w:rPr>
+          <w:rFonts w:ascii="Times New Roman" w:hAnsi="Times New Roman" w:cs="Times New Roman"/>
+          <w:sz w:val="24"/>
+          <w:szCs w:val="24"/>
+        </w:rPr>
+        <w:t>a</w:t>
+      </w:r>
+      <w:proofErr w:type="spellEnd"/>
+      <w:r>
+        <w:rPr>
+          <w:rFonts w:ascii="Times New Roman" w:hAnsi="Times New Roman" w:cs="Times New Roman"/>
+          <w:sz w:val="24"/>
+          <w:szCs w:val="24"/>
+        </w:rPr>
+        <w:t xml:space="preserve"> element with an index and remove to first element in the list afterwards. For the decrease-key I will look for the node that needs to be decreased then change its key then swap it with the last element and sift it into place.</w:t>
+      </w:r>
+    </w:p>
+    <w:p>
+      <w:pPr>
+        <w:rPr>
+          <w:rFonts w:ascii="Times New Roman" w:hAnsi="Times New Roman" w:cs="Times New Roman"/>
+          <w:sz w:val="24"/>
+          <w:szCs w:val="24"/>
+        </w:rPr>
+      </w:pPr>
+      <w:r>
+        <w:rPr>
+          <w:rFonts w:ascii="Times New Roman" w:hAnsi="Times New Roman" w:cs="Times New Roman"/>
+          <w:sz w:val="24"/>
+          <w:szCs w:val="24"/>
+        </w:rPr>
+        <w:t xml:space="preserve">For heap I used the already implemented heap in </w:t>
+      </w:r>
+      <w:proofErr w:type="spellStart"/>
+      <w:r>
+        <w:rPr>
+          <w:rFonts w:ascii="Times New Roman" w:hAnsi="Times New Roman" w:cs="Times New Roman"/>
+          <w:sz w:val="24"/>
+          <w:szCs w:val="24"/>
+        </w:rPr>
+        <w:t>c++</w:t>
+      </w:r>
+      <w:proofErr w:type="spellEnd"/>
+      <w:r>
+        <w:rPr>
+          <w:rFonts w:ascii="Times New Roman" w:hAnsi="Times New Roman" w:cs="Times New Roman"/>
+          <w:sz w:val="24"/>
+          <w:szCs w:val="24"/>
+        </w:rPr>
+        <w:t xml:space="preserve"> </w:t>
+      </w:r>
+      <w:proofErr w:type="spellStart"/>
+      <w:r>
+        <w:rPr>
+          <w:rFonts w:ascii="Times New Roman" w:hAnsi="Times New Roman" w:cs="Times New Roman"/>
+          <w:sz w:val="24"/>
+          <w:szCs w:val="24"/>
+        </w:rPr>
+        <w:t>make_heap</w:t>
+      </w:r>
+      <w:proofErr w:type="spellEnd"/>
+      <w:r>
+        <w:rPr>
+          <w:rFonts w:ascii="Times New Roman" w:hAnsi="Times New Roman" w:cs="Times New Roman"/>
+          <w:sz w:val="24"/>
+          <w:szCs w:val="24"/>
+        </w:rPr>
+        <w:t xml:space="preserve"> on a vector </w:t>
+      </w:r>
+      <w:proofErr w:type="spellStart"/>
+      <w:r>
+        <w:rPr>
+          <w:rFonts w:ascii="Times New Roman" w:hAnsi="Times New Roman" w:cs="Times New Roman"/>
+          <w:sz w:val="24"/>
+          <w:szCs w:val="24"/>
+        </w:rPr>
+        <w:t>contaiting</w:t>
+      </w:r>
+      <w:proofErr w:type="spellEnd"/>
+      <w:r>
+        <w:rPr>
+          <w:rFonts w:ascii="Times New Roman" w:hAnsi="Times New Roman" w:cs="Times New Roman"/>
+          <w:sz w:val="24"/>
+          <w:szCs w:val="24"/>
+        </w:rPr>
+        <w:t xml:space="preserve"> the elements. </w:t>
+      </w:r>
+      <w:proofErr w:type="spellStart"/>
+      <w:r>
+        <w:rPr>
+          <w:rFonts w:ascii="Times New Roman" w:hAnsi="Times New Roman" w:cs="Times New Roman"/>
+          <w:sz w:val="24"/>
+          <w:szCs w:val="24"/>
+        </w:rPr>
+        <w:t>Make_heap</w:t>
+      </w:r>
+      <w:proofErr w:type="spellEnd"/>
+      <w:r>
+        <w:rPr>
+          <w:rFonts w:ascii="Times New Roman" w:hAnsi="Times New Roman" w:cs="Times New Roman"/>
+          <w:sz w:val="24"/>
+          <w:szCs w:val="24"/>
+        </w:rPr>
+        <w:t xml:space="preserve"> already sorts the elements into place and remove the first element in the vector. For decrease-Key is did the same thing as the list representation, but have </w:t>
+      </w:r>
+      <w:proofErr w:type="spellStart"/>
+      <w:r>
+        <w:rPr>
+          <w:rFonts w:ascii="Times New Roman" w:hAnsi="Times New Roman" w:cs="Times New Roman"/>
+          <w:sz w:val="24"/>
+          <w:szCs w:val="24"/>
+        </w:rPr>
+        <w:t>sort_heap</w:t>
+      </w:r>
+      <w:proofErr w:type="spellEnd"/>
+      <w:r>
+        <w:rPr>
+          <w:rFonts w:ascii="Times New Roman" w:hAnsi="Times New Roman" w:cs="Times New Roman"/>
+          <w:sz w:val="24"/>
+          <w:szCs w:val="24"/>
+        </w:rPr>
+        <w:t xml:space="preserve"> put the nodes in place.</w:t>
+      </w:r>
+    </w:p>
+    <w:p>
+      <w:pPr>
+        <w:rPr>
+          <w:rFonts w:ascii="Times New Roman" w:hAnsi="Times New Roman" w:cs="Times New Roman"/>
+          <w:sz w:val="24"/>
+          <w:szCs w:val="24"/>
+        </w:rPr>
+      </w:pPr>
+      <w:r>
+        <w:rPr>
+          <w:rFonts w:ascii="Times New Roman" w:hAnsi="Times New Roman" w:cs="Times New Roman"/>
+          <w:sz w:val="24"/>
+          <w:szCs w:val="24"/>
+        </w:rPr>
+        <w:t xml:space="preserve">The runtime for the two implementation is the heap should be faster </w:t>
+      </w:r>
+      <w:r>
+        <w:rPr>
+          <w:rFonts w:ascii="Times New Roman" w:hAnsi="Times New Roman" w:cs="Times New Roman"/>
+          <w:sz w:val="24"/>
+          <w:szCs w:val="24"/>
+        </w:rPr>
+        <w:t>than</w:t>
+      </w:r>
+      <w:r>
+        <w:rPr>
+          <w:rFonts w:ascii="Times New Roman" w:hAnsi="Times New Roman" w:cs="Times New Roman"/>
+          <w:sz w:val="24"/>
+          <w:szCs w:val="24"/>
+        </w:rPr>
+        <w:t xml:space="preserve"> list. Being close to </w:t>
+      </w:r>
+      <w:proofErr w:type="spellStart"/>
+      <w:r>
+        <w:rPr>
+          <w:rFonts w:ascii="Times New Roman" w:hAnsi="Times New Roman" w:cs="Times New Roman"/>
+          <w:sz w:val="24"/>
+          <w:szCs w:val="24"/>
+        </w:rPr>
+        <w:t>nlog</w:t>
+      </w:r>
+      <w:proofErr w:type="spellEnd"/>
+      <w:r>
+        <w:rPr>
+          <w:rFonts w:ascii="Times New Roman" w:hAnsi="Times New Roman" w:cs="Times New Roman"/>
+          <w:sz w:val="24"/>
+          <w:szCs w:val="24"/>
+        </w:rPr>
+        <w:t>(n) for heap and close to linear for list.</w:t>
+      </w:r>
+    </w:p>
+    <w:p>
+      <w:pPr>
+        <w:rPr>
+          <w:rFonts w:ascii="Times New Roman" w:hAnsi="Times New Roman" w:cs="Times New Roman"/>
+          <w:sz w:val="24"/>
+          <w:szCs w:val="24"/>
+        </w:rPr>
+      </w:pPr>
+      <w:r>
+        <w:rPr>
+          <w:rFonts w:ascii="Times New Roman" w:hAnsi="Times New Roman" w:cs="Times New Roman"/>
+          <w:sz w:val="24"/>
+          <w:szCs w:val="24"/>
+        </w:rPr>
+        <w:t>For the solution of the Extra credit. Using the same algorithm using the map data is changed the function to also take the destination. Using this will speed up the search as it will eliminate locations that will not be needed to find the route. Using the locations longitude and latitude will define the bound of the search, and the destination node will serves as the signal to end the search.</w:t>
+      </w:r>
       <w:bookmarkStart w:id="0" w:name="_GoBack"/>
       <w:bookmarkEnd w:id="0"/>
-      <w:r>
-        <w:rPr>
-          <w:rFonts w:ascii="Times New Roman" w:hAnsi="Times New Roman" w:cs="Times New Roman"/>
-          <w:sz w:val="24"/>
-          <w:szCs w:val="24"/>
-        </w:rPr>
-        <w:t>August Sandoval</w:t>
-      </w:r>
-    </w:p>
-    <w:p>
-      <w:pPr>
-        <w:rPr>
-          <w:rFonts w:ascii="Times New Roman" w:hAnsi="Times New Roman" w:cs="Times New Roman"/>
-          <w:sz w:val="24"/>
-          <w:szCs w:val="24"/>
-        </w:rPr>
-      </w:pPr>
-      <w:r>
-        <w:rPr>
-          <w:rFonts w:ascii="Times New Roman" w:hAnsi="Times New Roman" w:cs="Times New Roman"/>
-          <w:sz w:val="24"/>
-          <w:szCs w:val="24"/>
-        </w:rPr>
-        <w:t xml:space="preserve">1.The motivation is to create </w:t>
-      </w:r>
-      <w:proofErr w:type="gramStart"/>
-      <w:r>
-        <w:rPr>
-          <w:rFonts w:ascii="Times New Roman" w:hAnsi="Times New Roman" w:cs="Times New Roman"/>
-          <w:sz w:val="24"/>
-          <w:szCs w:val="24"/>
-        </w:rPr>
-        <w:t>a</w:t>
-      </w:r>
-      <w:proofErr w:type="gramEnd"/>
-      <w:r>
-        <w:rPr>
-          <w:rFonts w:ascii="Times New Roman" w:hAnsi="Times New Roman" w:cs="Times New Roman"/>
-          <w:sz w:val="24"/>
-          <w:szCs w:val="24"/>
-        </w:rPr>
-        <w:t xml:space="preserve"> implantation of dijkstra’s algorithm and us it on a practical setting such as on a map. Using a linked list representation of a heap and a regular heap priority queue.</w:t>
-      </w:r>
-    </w:p>
-    <w:p>
-      <w:pPr>
-        <w:rPr>
-          <w:rFonts w:ascii="Times New Roman" w:hAnsi="Times New Roman" w:cs="Times New Roman"/>
-          <w:sz w:val="24"/>
-          <w:szCs w:val="24"/>
-        </w:rPr>
-      </w:pPr>
-      <w:r>
-        <w:rPr>
-          <w:rFonts w:ascii="Times New Roman" w:hAnsi="Times New Roman" w:cs="Times New Roman"/>
-          <w:sz w:val="24"/>
-          <w:szCs w:val="24"/>
-        </w:rPr>
-        <w:t xml:space="preserve">2. How I implemented the remove-min and decrease-key operation for the list is treat the list like </w:t>
-      </w:r>
-      <w:proofErr w:type="gramStart"/>
-      <w:r>
-        <w:rPr>
-          <w:rFonts w:ascii="Times New Roman" w:hAnsi="Times New Roman" w:cs="Times New Roman"/>
-          <w:sz w:val="24"/>
-          <w:szCs w:val="24"/>
-        </w:rPr>
-        <w:t>a</w:t>
-      </w:r>
-      <w:proofErr w:type="gramEnd"/>
-      <w:r>
-        <w:rPr>
-          <w:rFonts w:ascii="Times New Roman" w:hAnsi="Times New Roman" w:cs="Times New Roman"/>
-          <w:sz w:val="24"/>
-          <w:szCs w:val="24"/>
-        </w:rPr>
-        <w:t xml:space="preserve"> array or vector and sift the nodes in to place</w:t>
-      </w:r>
-      <w:r>
-        <w:rPr>
-          <w:rFonts w:ascii="Times New Roman" w:hAnsi="Times New Roman" w:cs="Times New Roman"/>
-          <w:sz w:val="24"/>
-          <w:szCs w:val="24"/>
-        </w:rPr>
-        <w:t>, by using iterators since in linked list I cannot directly access a element with an index and remove to first element in the list afterwards. For the decrease-key I will look for the node that needs to be decreased then change its key then swap it with the last element and sift it into place.</w:t>
-      </w:r>
-    </w:p>
-    <w:p>
-      <w:pPr>
-        <w:rPr>
-          <w:rFonts w:ascii="Times New Roman" w:hAnsi="Times New Roman" w:cs="Times New Roman"/>
-          <w:sz w:val="24"/>
-          <w:szCs w:val="24"/>
-        </w:rPr>
-      </w:pPr>
-      <w:r>
-        <w:rPr>
-          <w:rFonts w:ascii="Times New Roman" w:hAnsi="Times New Roman" w:cs="Times New Roman"/>
-          <w:sz w:val="24"/>
-          <w:szCs w:val="24"/>
-        </w:rPr>
-        <w:t>For heap I used the already implemented heap in c++ make_heap on a vector contaiting the elements. Make_heap already sorts the elements into place and remove the first element in the vector. For decrease-Key is did the same thing as the list representation, but have sort_heap put the nodes in place.</w:t>
-      </w:r>
-    </w:p>
-    <w:p>
-      <w:pPr>
-        <w:rPr>
-          <w:rFonts w:ascii="Times New Roman" w:hAnsi="Times New Roman" w:cs="Times New Roman"/>
-          <w:sz w:val="24"/>
-          <w:szCs w:val="24"/>
-        </w:rPr>
-      </w:pPr>
-    </w:p>
-    <w:p>
-      <w:pPr>
-        <w:rPr>
-          <w:rFonts w:ascii="Times New Roman" w:hAnsi="Times New Roman" w:cs="Times New Roman"/>
-          <w:sz w:val="24"/>
-          <w:szCs w:val="24"/>
-        </w:rPr>
-      </w:pPr>
-      <w:r>
-        <w:rPr>
-          <w:rFonts w:ascii="Times New Roman" w:hAnsi="Times New Roman" w:cs="Times New Roman"/>
-          <w:sz w:val="24"/>
-          <w:szCs w:val="24"/>
-        </w:rPr>
-        <w:t>The runtime for the two implementation is the heap should be faster then list. Being close to nlog(n) for heap and close to linear for list.</w:t>
-      </w:r>
     </w:p>
     <w:p>
       <w:pPr>

</xml_diff>